<commit_message>
Finalizando a Conclusão do Artigo e corrigindo alguns erros
</commit_message>
<xml_diff>
--- a/Artigo e Documentação/Documentação do Software.docx
+++ b/Artigo e Documentação/Documentação do Software.docx
@@ -2,6 +2,211 @@
 <file path=word/document.xml><?xml version="1.0" encoding="utf-8"?>
 <w:document xmlns:wpc="http://schemas.microsoft.com/office/word/2010/wordprocessingCanvas" xmlns:cx="http://schemas.microsoft.com/office/drawing/2014/chartex" xmlns:cx1="http://schemas.microsoft.com/office/drawing/2015/9/8/chartex" xmlns:cx2="http://schemas.microsoft.com/office/drawing/2015/10/21/chartex" xmlns:cx3="http://schemas.microsoft.com/office/drawing/2016/5/9/chartex" xmlns:cx4="http://schemas.microsoft.com/office/drawing/2016/5/10/chartex" xmlns:cx5="http://schemas.microsoft.com/office/drawing/2016/5/11/chartex" xmlns:cx6="http://schemas.microsoft.com/office/drawing/2016/5/12/chartex" xmlns:cx7="http://schemas.microsoft.com/office/drawing/2016/5/13/chartex" xmlns:cx8="http://schemas.microsoft.com/office/drawing/2016/5/14/chartex" xmlns:mc="http://schemas.openxmlformats.org/markup-compatibility/2006" xmlns:aink="http://schemas.microsoft.com/office/drawing/2016/ink" xmlns:am3d="http://schemas.microsoft.com/office/drawing/2017/model3d" xmlns:o="urn:schemas-microsoft-com:office:office" xmlns:r="http://schemas.openxmlformats.org/officeDocument/2006/relationships" xmlns:m="http://schemas.openxmlformats.org/officeDocument/2006/math" xmlns:v="urn:schemas-microsoft-com:vml" xmlns:wp14="http://schemas.microsoft.com/office/word/2010/wordprocessingDrawing" xmlns:wp="http://schemas.openxmlformats.org/drawingml/2006/wordprocessingDrawing" xmlns:w10="urn:schemas-microsoft-com:office:word" xmlns:w="http://schemas.openxmlformats.org/wordprocessingml/2006/main" xmlns:w14="http://schemas.microsoft.com/office/word/2010/wordml" xmlns:w15="http://schemas.microsoft.com/office/word/2012/wordml" xmlns:w16cid="http://schemas.microsoft.com/office/word/2016/wordml/cid" xmlns:w16se="http://schemas.microsoft.com/office/word/2015/wordml/symex" xmlns:wpg="http://schemas.microsoft.com/office/word/2010/wordprocessingGroup" xmlns:wpi="http://schemas.microsoft.com/office/word/2010/wordprocessingInk" xmlns:wne="http://schemas.microsoft.com/office/word/2006/wordml" xmlns:wps="http://schemas.microsoft.com/office/word/2010/wordprocessingShape" mc:Ignorable="w14 w15 w16se w16cid wp14">
   <w:body>
+    <w:p>
+      <w:pPr>
+        <w:spacing w:after="0"/>
+        <w:jc w:val="center"/>
+        <w:rPr>
+          <w:rFonts w:ascii="Arial" w:hAnsi="Arial" w:cs="Arial"/>
+          <w:b/>
+        </w:rPr>
+      </w:pPr>
+      <w:r>
+        <w:rPr>
+          <w:rFonts w:ascii="Arial" w:hAnsi="Arial" w:cs="Arial"/>
+          <w:b/>
+        </w:rPr>
+        <w:t xml:space="preserve">SISTEMA DE VENDAS COM CONTROLE DE ESTOQUE </w:t>
+      </w:r>
+    </w:p>
+    <w:p>
+      <w:pPr>
+        <w:spacing w:after="0"/>
+        <w:jc w:val="right"/>
+        <w:rPr>
+          <w:rFonts w:ascii="Arial" w:hAnsi="Arial" w:cs="Arial"/>
+        </w:rPr>
+      </w:pPr>
+    </w:p>
+    <w:p>
+      <w:pPr>
+        <w:spacing w:after="0"/>
+        <w:jc w:val="right"/>
+        <w:rPr>
+          <w:rFonts w:ascii="Arial" w:hAnsi="Arial" w:cs="Arial"/>
+        </w:rPr>
+      </w:pPr>
+    </w:p>
+    <w:p>
+      <w:pPr>
+        <w:spacing w:after="0"/>
+        <w:jc w:val="right"/>
+        <w:rPr>
+          <w:rFonts w:ascii="Arial" w:hAnsi="Arial" w:cs="Arial"/>
+        </w:rPr>
+      </w:pPr>
+      <w:r>
+        <w:rPr>
+          <w:rFonts w:ascii="Arial" w:hAnsi="Arial" w:cs="Arial"/>
+        </w:rPr>
+        <w:t>Jeferson Tomas dos Santos</w:t>
+      </w:r>
+    </w:p>
+    <w:p>
+      <w:pPr>
+        <w:spacing w:after="0"/>
+        <w:jc w:val="right"/>
+        <w:rPr>
+          <w:rFonts w:ascii="Arial" w:hAnsi="Arial" w:cs="Arial"/>
+        </w:rPr>
+      </w:pPr>
+      <w:r>
+        <w:rPr>
+          <w:rFonts w:ascii="Arial" w:hAnsi="Arial" w:cs="Arial"/>
+        </w:rPr>
+        <w:t>Graduand</w:t>
+      </w:r>
+      <w:r>
+        <w:rPr>
+          <w:rFonts w:ascii="Arial" w:hAnsi="Arial" w:cs="Arial"/>
+        </w:rPr>
+        <w:t>o</w:t>
+      </w:r>
+      <w:r>
+        <w:rPr>
+          <w:rFonts w:ascii="Arial" w:hAnsi="Arial" w:cs="Arial"/>
+        </w:rPr>
+        <w:t xml:space="preserve"> em Sistemas de Informação – Uni-FACEF</w:t>
+      </w:r>
+    </w:p>
+    <w:p>
+      <w:pPr>
+        <w:spacing w:after="0"/>
+        <w:jc w:val="right"/>
+        <w:rPr>
+          <w:rFonts w:ascii="Arial" w:hAnsi="Arial" w:cs="Arial"/>
+        </w:rPr>
+      </w:pPr>
+      <w:r>
+        <w:rPr>
+          <w:rFonts w:ascii="Arial" w:hAnsi="Arial" w:cs="Arial"/>
+        </w:rPr>
+        <w:t>jeferson.tomas.santos@gmail.com</w:t>
+      </w:r>
+    </w:p>
+    <w:p>
+      <w:pPr>
+        <w:spacing w:after="0"/>
+        <w:jc w:val="right"/>
+        <w:rPr>
+          <w:rFonts w:ascii="Arial" w:hAnsi="Arial" w:cs="Arial"/>
+        </w:rPr>
+      </w:pPr>
+    </w:p>
+    <w:p>
+      <w:pPr>
+        <w:spacing w:after="0"/>
+        <w:jc w:val="right"/>
+        <w:rPr>
+          <w:rFonts w:ascii="Arial" w:hAnsi="Arial" w:cs="Arial"/>
+        </w:rPr>
+      </w:pPr>
+      <w:r>
+        <w:rPr>
+          <w:rFonts w:ascii="Arial" w:hAnsi="Arial" w:cs="Arial"/>
+        </w:rPr>
+        <w:t xml:space="preserve">Orientador: Prof. </w:t>
+      </w:r>
+      <w:r>
+        <w:rPr>
+          <w:rFonts w:ascii="Arial" w:hAnsi="Arial" w:cs="Arial"/>
+        </w:rPr>
+        <w:t>Me</w:t>
+      </w:r>
+      <w:r>
+        <w:rPr>
+          <w:rFonts w:ascii="Arial" w:hAnsi="Arial" w:cs="Arial"/>
+        </w:rPr>
+        <w:t>.</w:t>
+      </w:r>
+      <w:r>
+        <w:t xml:space="preserve"> </w:t>
+      </w:r>
+      <w:r>
+        <w:rPr>
+          <w:rFonts w:ascii="Arial" w:hAnsi="Arial" w:cs="Arial"/>
+        </w:rPr>
+        <w:t>Leandro Borges</w:t>
+      </w:r>
+    </w:p>
+    <w:p>
+      <w:pPr>
+        <w:spacing w:after="0"/>
+        <w:jc w:val="right"/>
+        <w:rPr>
+          <w:rFonts w:ascii="Arial" w:hAnsi="Arial" w:cs="Arial"/>
+        </w:rPr>
+      </w:pPr>
+      <w:r>
+        <w:rPr>
+          <w:rFonts w:ascii="Arial" w:hAnsi="Arial" w:cs="Arial"/>
+        </w:rPr>
+        <w:t>Mestre</w:t>
+      </w:r>
+      <w:r>
+        <w:rPr>
+          <w:rFonts w:ascii="Arial" w:hAnsi="Arial" w:cs="Arial"/>
+        </w:rPr>
+        <w:t xml:space="preserve"> em </w:t>
+      </w:r>
+      <w:r>
+        <w:rPr>
+          <w:rFonts w:ascii="Arial" w:hAnsi="Arial" w:cs="Arial"/>
+        </w:rPr>
+        <w:t>Desenvolvimento Regional</w:t>
+      </w:r>
+      <w:r>
+        <w:rPr>
+          <w:rFonts w:ascii="Arial" w:hAnsi="Arial" w:cs="Arial"/>
+        </w:rPr>
+        <w:t xml:space="preserve"> – Uni-FACEF</w:t>
+      </w:r>
+    </w:p>
+    <w:p>
+      <w:pPr>
+        <w:spacing w:after="0"/>
+        <w:jc w:val="right"/>
+        <w:rPr>
+          <w:rFonts w:ascii="Arial" w:hAnsi="Arial" w:cs="Arial"/>
+          <w:szCs w:val="24"/>
+        </w:rPr>
+      </w:pPr>
+      <w:r>
+        <w:rPr>
+          <w:rFonts w:ascii="Arial" w:hAnsi="Arial" w:cs="Arial"/>
+          <w:szCs w:val="24"/>
+          <w:shd w:val="clear" w:color="auto" w:fill="FFFFFF"/>
+        </w:rPr>
+        <w:t>leandro.borges@facef.br</w:t>
+      </w:r>
+    </w:p>
+    <w:p>
+      <w:pPr>
+        <w:spacing w:after="0"/>
+        <w:rPr>
+          <w:rFonts w:ascii="Arial" w:hAnsi="Arial" w:cs="Arial"/>
+          <w:b/>
+        </w:rPr>
+      </w:pPr>
+    </w:p>
+    <w:p>
+      <w:pPr>
+        <w:spacing w:line="276" w:lineRule="auto"/>
+        <w:ind w:left="360" w:hanging="360"/>
+      </w:pPr>
+      <w:bookmarkStart w:id="0" w:name="_GoBack"/>
+      <w:bookmarkEnd w:id="0"/>
+    </w:p>
     <w:p>
       <w:pPr>
         <w:pStyle w:val="PargrafodaLista"/>
@@ -709,6 +914,7 @@
           <w:sz w:val="24"/>
           <w:szCs w:val="24"/>
         </w:rPr>
+        <w:lastRenderedPageBreak/>
         <w:t>RF0</w:t>
       </w:r>
       <w:r>
@@ -953,7 +1159,6 @@
                 <w:b/>
                 <w:bCs/>
               </w:rPr>
-              <w:lastRenderedPageBreak/>
               <w:t xml:space="preserve">RF001 – </w:t>
             </w:r>
             <w:r>
@@ -2292,6 +2497,7 @@
                 <w:b/>
                 <w:bCs/>
               </w:rPr>
+              <w:lastRenderedPageBreak/>
               <w:t xml:space="preserve"> RF010 – </w:t>
             </w:r>
             <w:r>
@@ -2731,7 +2937,6 @@
                 <w:b/>
                 <w:bCs/>
               </w:rPr>
-              <w:lastRenderedPageBreak/>
               <w:t xml:space="preserve"> RF013 – </w:t>
             </w:r>
             <w:r>
@@ -3487,6 +3692,7 @@
                 <w:b/>
                 <w:bCs/>
               </w:rPr>
+              <w:lastRenderedPageBreak/>
               <w:t xml:space="preserve">RNF001 – </w:t>
             </w:r>
             <w:r>
@@ -3913,7 +4119,6 @@
                 <w:b/>
                 <w:bCs/>
               </w:rPr>
-              <w:lastRenderedPageBreak/>
               <w:t>RNF00</w:t>
             </w:r>
             <w:r>
@@ -4877,6 +5082,7 @@
                 <w:sz w:val="24"/>
                 <w:szCs w:val="24"/>
               </w:rPr>
+              <w:lastRenderedPageBreak/>
               <w:t xml:space="preserve">Descrição: </w:t>
             </w:r>
             <w:r>
@@ -5206,7 +5412,6 @@
                 <w:sz w:val="24"/>
                 <w:szCs w:val="24"/>
               </w:rPr>
-              <w:lastRenderedPageBreak/>
               <w:t xml:space="preserve">UC008 – </w:t>
             </w:r>
             <w:r>
@@ -6358,27 +6563,14 @@
       <w:r>
         <w:t xml:space="preserve">Figura </w:t>
       </w:r>
-      <w:r>
-        <w:fldChar w:fldCharType="begin"/>
-      </w:r>
-      <w:r>
-        <w:instrText xml:space="preserve"> SEQ Figura \* ARABIC </w:instrText>
-      </w:r>
-      <w:r>
-        <w:fldChar w:fldCharType="separate"/>
-      </w:r>
-      <w:r>
-        <w:rPr>
-          <w:noProof/>
-        </w:rPr>
-        <w:t>1</w:t>
-      </w:r>
-      <w:r>
-        <w:rPr>
-          <w:noProof/>
-        </w:rPr>
-        <w:fldChar w:fldCharType="end"/>
-      </w:r>
+      <w:fldSimple w:instr=" SEQ Figura \* ARABIC ">
+        <w:r>
+          <w:rPr>
+            <w:noProof/>
+          </w:rPr>
+          <w:t>1</w:t>
+        </w:r>
+      </w:fldSimple>
       <w:r>
         <w:t>. Diagrama de Caso de Uso</w:t>
       </w:r>
@@ -6393,6 +6585,7 @@
         <w:rPr>
           <w:noProof/>
         </w:rPr>
+        <w:lastRenderedPageBreak/>
         <w:drawing>
           <wp:inline distT="0" distB="0" distL="0" distR="0" wp14:anchorId="5E10A003" wp14:editId="237D041B">
             <wp:extent cx="4435630" cy="5400000"/>
@@ -6475,7 +6668,7 @@
         </w:rPr>
         <w:t>.</w:t>
       </w:r>
-      <w:bookmarkStart w:id="0" w:name="_Toc483762411"/>
+      <w:bookmarkStart w:id="1" w:name="_Toc483762411"/>
     </w:p>
     <w:p>
       <w:pPr>
@@ -6648,27 +6841,14 @@
       <w:r>
         <w:t xml:space="preserve">Figura </w:t>
       </w:r>
-      <w:r>
-        <w:fldChar w:fldCharType="begin"/>
-      </w:r>
-      <w:r>
-        <w:instrText xml:space="preserve"> SEQ Figura \* ARABIC </w:instrText>
-      </w:r>
-      <w:r>
-        <w:fldChar w:fldCharType="separate"/>
-      </w:r>
-      <w:r>
-        <w:rPr>
-          <w:noProof/>
-        </w:rPr>
-        <w:t>2</w:t>
-      </w:r>
-      <w:r>
-        <w:rPr>
-          <w:noProof/>
-        </w:rPr>
-        <w:fldChar w:fldCharType="end"/>
-      </w:r>
+      <w:fldSimple w:instr=" SEQ Figura \* ARABIC ">
+        <w:r>
+          <w:rPr>
+            <w:noProof/>
+          </w:rPr>
+          <w:t>2</w:t>
+        </w:r>
+      </w:fldSimple>
       <w:r>
         <w:t>. Diagrama de Classe</w:t>
       </w:r>
@@ -6687,6 +6867,7 @@
           <w:color w:val="000000"/>
           <w:sz w:val="22"/>
         </w:rPr>
+        <w:lastRenderedPageBreak/>
         <w:drawing>
           <wp:inline distT="0" distB="0" distL="0" distR="0" wp14:anchorId="71DDE7AF" wp14:editId="294D8BF4">
             <wp:extent cx="5943600" cy="3070860"/>
@@ -6736,7 +6917,7 @@
           </wp:inline>
         </w:drawing>
       </w:r>
-      <w:bookmarkEnd w:id="0"/>
+      <w:bookmarkEnd w:id="1"/>
     </w:p>
     <w:p>
       <w:pPr>
@@ -6931,6 +7112,7 @@
           <w:lang w:eastAsia="pt-BR"/>
         </w:rPr>
       </w:pPr>
+      <w:proofErr w:type="spellStart"/>
       <w:r>
         <w:rPr>
           <w:rFonts w:ascii="Times New Roman" w:eastAsia="Times New Roman" w:hAnsi="Times New Roman" w:cs="Times New Roman"/>
@@ -6943,6 +7125,7 @@
         </w:rPr>
         <w:t>What</w:t>
       </w:r>
+      <w:proofErr w:type="spellEnd"/>
       <w:r>
         <w:rPr>
           <w:rFonts w:ascii="Times New Roman" w:eastAsia="Times New Roman" w:hAnsi="Times New Roman" w:cs="Times New Roman"/>
@@ -6984,6 +7167,7 @@
           <w:lang w:eastAsia="pt-BR"/>
         </w:rPr>
       </w:pPr>
+      <w:proofErr w:type="spellStart"/>
       <w:r>
         <w:rPr>
           <w:rFonts w:ascii="Times New Roman" w:eastAsia="Times New Roman" w:hAnsi="Times New Roman" w:cs="Times New Roman"/>
@@ -6994,7 +7178,20 @@
           <w:szCs w:val="24"/>
           <w:lang w:eastAsia="pt-BR"/>
         </w:rPr>
-        <w:t>Why </w:t>
+        <w:t>Why</w:t>
+      </w:r>
+      <w:proofErr w:type="spellEnd"/>
+      <w:r>
+        <w:rPr>
+          <w:rFonts w:ascii="Times New Roman" w:eastAsia="Times New Roman" w:hAnsi="Times New Roman" w:cs="Times New Roman"/>
+          <w:b/>
+          <w:bCs/>
+          <w:color w:val="000000" w:themeColor="text1"/>
+          <w:sz w:val="24"/>
+          <w:szCs w:val="24"/>
+          <w:lang w:eastAsia="pt-BR"/>
+        </w:rPr>
+        <w:t> </w:t>
       </w:r>
       <w:r>
         <w:rPr>
@@ -7037,6 +7234,7 @@
           <w:lang w:eastAsia="pt-BR"/>
         </w:rPr>
       </w:pPr>
+      <w:proofErr w:type="spellStart"/>
       <w:r>
         <w:rPr>
           <w:rFonts w:ascii="Times New Roman" w:eastAsia="Times New Roman" w:hAnsi="Times New Roman" w:cs="Times New Roman"/>
@@ -7049,6 +7247,7 @@
         </w:rPr>
         <w:t>Where</w:t>
       </w:r>
+      <w:proofErr w:type="spellEnd"/>
       <w:r>
         <w:rPr>
           <w:rFonts w:ascii="Times New Roman" w:eastAsia="Times New Roman" w:hAnsi="Times New Roman" w:cs="Times New Roman"/>
@@ -7090,6 +7289,7 @@
           <w:lang w:eastAsia="pt-BR"/>
         </w:rPr>
       </w:pPr>
+      <w:proofErr w:type="spellStart"/>
       <w:r>
         <w:rPr>
           <w:rFonts w:ascii="Times New Roman" w:eastAsia="Times New Roman" w:hAnsi="Times New Roman" w:cs="Times New Roman"/>
@@ -7102,6 +7302,7 @@
         </w:rPr>
         <w:t>When</w:t>
       </w:r>
+      <w:proofErr w:type="spellEnd"/>
       <w:r>
         <w:rPr>
           <w:rFonts w:ascii="Times New Roman" w:eastAsia="Times New Roman" w:hAnsi="Times New Roman" w:cs="Times New Roman"/>
@@ -7196,6 +7397,7 @@
           <w:lang w:eastAsia="pt-BR"/>
         </w:rPr>
       </w:pPr>
+      <w:proofErr w:type="spellStart"/>
       <w:r>
         <w:rPr>
           <w:rFonts w:ascii="Times New Roman" w:eastAsia="Times New Roman" w:hAnsi="Times New Roman" w:cs="Times New Roman"/>
@@ -7208,6 +7410,7 @@
         </w:rPr>
         <w:t>How</w:t>
       </w:r>
+      <w:proofErr w:type="spellEnd"/>
       <w:r>
         <w:rPr>
           <w:rFonts w:ascii="Times New Roman" w:eastAsia="Times New Roman" w:hAnsi="Times New Roman" w:cs="Times New Roman"/>
@@ -7256,27 +7459,14 @@
       <w:r>
         <w:t xml:space="preserve">Figura </w:t>
       </w:r>
-      <w:r>
-        <w:fldChar w:fldCharType="begin"/>
-      </w:r>
-      <w:r>
-        <w:instrText xml:space="preserve"> SEQ Figura \* ARABIC </w:instrText>
-      </w:r>
-      <w:r>
-        <w:fldChar w:fldCharType="separate"/>
-      </w:r>
-      <w:r>
-        <w:rPr>
-          <w:noProof/>
-        </w:rPr>
-        <w:t>3</w:t>
-      </w:r>
-      <w:r>
-        <w:rPr>
-          <w:noProof/>
-        </w:rPr>
-        <w:fldChar w:fldCharType="end"/>
-      </w:r>
+      <w:fldSimple w:instr=" SEQ Figura \* ARABIC ">
+        <w:r>
+          <w:rPr>
+            <w:noProof/>
+          </w:rPr>
+          <w:t>3</w:t>
+        </w:r>
+      </w:fldSimple>
       <w:r>
         <w:t>. Modelo de 5W1H</w:t>
       </w:r>
@@ -7293,6 +7483,7 @@
         <w:rPr>
           <w:noProof/>
         </w:rPr>
+        <w:lastRenderedPageBreak/>
         <w:drawing>
           <wp:inline distT="0" distB="0" distL="0" distR="0" wp14:anchorId="2D0C01C1" wp14:editId="6717F877">
             <wp:extent cx="5943600" cy="3089275"/>
@@ -7720,6 +7911,7 @@
           <w:rFonts w:ascii="Arial" w:hAnsi="Arial" w:cs="Arial"/>
           <w:b/>
         </w:rPr>
+        <w:lastRenderedPageBreak/>
         <w:t>GERENTE DE PROJETOS</w:t>
       </w:r>
     </w:p>
@@ -8208,6 +8400,7 @@
         </w:rPr>
         <w:t>do inglês </w:t>
       </w:r>
+      <w:proofErr w:type="spellStart"/>
       <w:r>
         <w:rPr>
           <w:rStyle w:val="nfase"/>
@@ -8220,8 +8413,69 @@
           <w:bdr w:val="none" w:sz="0" w:space="0" w:color="auto" w:frame="1"/>
           <w:shd w:val="clear" w:color="auto" w:fill="FFFFFF"/>
         </w:rPr>
-        <w:t>Work Breakdown Structure</w:t>
-      </w:r>
+        <w:t>Work</w:t>
+      </w:r>
+      <w:proofErr w:type="spellEnd"/>
+      <w:r>
+        <w:rPr>
+          <w:rStyle w:val="nfase"/>
+          <w:rFonts w:ascii="Times New Roman" w:hAnsi="Times New Roman" w:cs="Times New Roman"/>
+          <w:b/>
+          <w:bCs/>
+          <w:color w:val="262E45"/>
+          <w:sz w:val="24"/>
+          <w:szCs w:val="24"/>
+          <w:bdr w:val="none" w:sz="0" w:space="0" w:color="auto" w:frame="1"/>
+          <w:shd w:val="clear" w:color="auto" w:fill="FFFFFF"/>
+        </w:rPr>
+        <w:t xml:space="preserve"> </w:t>
+      </w:r>
+      <w:proofErr w:type="spellStart"/>
+      <w:r>
+        <w:rPr>
+          <w:rStyle w:val="nfase"/>
+          <w:rFonts w:ascii="Times New Roman" w:hAnsi="Times New Roman" w:cs="Times New Roman"/>
+          <w:b/>
+          <w:bCs/>
+          <w:color w:val="262E45"/>
+          <w:sz w:val="24"/>
+          <w:szCs w:val="24"/>
+          <w:bdr w:val="none" w:sz="0" w:space="0" w:color="auto" w:frame="1"/>
+          <w:shd w:val="clear" w:color="auto" w:fill="FFFFFF"/>
+        </w:rPr>
+        <w:t>Breakdown</w:t>
+      </w:r>
+      <w:proofErr w:type="spellEnd"/>
+      <w:r>
+        <w:rPr>
+          <w:rStyle w:val="nfase"/>
+          <w:rFonts w:ascii="Times New Roman" w:hAnsi="Times New Roman" w:cs="Times New Roman"/>
+          <w:b/>
+          <w:bCs/>
+          <w:color w:val="262E45"/>
+          <w:sz w:val="24"/>
+          <w:szCs w:val="24"/>
+          <w:bdr w:val="none" w:sz="0" w:space="0" w:color="auto" w:frame="1"/>
+          <w:shd w:val="clear" w:color="auto" w:fill="FFFFFF"/>
+        </w:rPr>
+        <w:t xml:space="preserve"> </w:t>
+      </w:r>
+      <w:proofErr w:type="spellStart"/>
+      <w:r>
+        <w:rPr>
+          <w:rStyle w:val="nfase"/>
+          <w:rFonts w:ascii="Times New Roman" w:hAnsi="Times New Roman" w:cs="Times New Roman"/>
+          <w:b/>
+          <w:bCs/>
+          <w:color w:val="262E45"/>
+          <w:sz w:val="24"/>
+          <w:szCs w:val="24"/>
+          <w:bdr w:val="none" w:sz="0" w:space="0" w:color="auto" w:frame="1"/>
+          <w:shd w:val="clear" w:color="auto" w:fill="FFFFFF"/>
+        </w:rPr>
+        <w:t>Structure</w:t>
+      </w:r>
+      <w:proofErr w:type="spellEnd"/>
       <w:r>
         <w:rPr>
           <w:rStyle w:val="Forte"/>
@@ -8290,7 +8544,7 @@
           <w:bdr w:val="none" w:sz="0" w:space="0" w:color="auto" w:frame="1"/>
           <w:shd w:val="clear" w:color="auto" w:fill="FFFFFF"/>
         </w:rPr>
-        <w:t xml:space="preserve"> a subdivisão hierárquica do trabalho do projeto em partes menores, mais </w:t>
+        <w:t xml:space="preserve"> a subdivisão hierárquica do trabalho do projeto em partes menores, mais facilmente gerenciáveis</w:t>
       </w:r>
       <w:r>
         <w:rPr>
@@ -8304,8 +8558,7 @@
           <w:bdr w:val="none" w:sz="0" w:space="0" w:color="auto" w:frame="1"/>
           <w:shd w:val="clear" w:color="auto" w:fill="FFFFFF"/>
         </w:rPr>
-        <w:lastRenderedPageBreak/>
-        <w:t>facilmente gerenciáveis</w:t>
+        <w:t xml:space="preserve"> tendo como</w:t>
       </w:r>
       <w:r>
         <w:rPr>
@@ -8319,20 +8572,6 @@
           <w:bdr w:val="none" w:sz="0" w:space="0" w:color="auto" w:frame="1"/>
           <w:shd w:val="clear" w:color="auto" w:fill="FFFFFF"/>
         </w:rPr>
-        <w:t xml:space="preserve"> tendo como</w:t>
-      </w:r>
-      <w:r>
-        <w:rPr>
-          <w:rStyle w:val="Forte"/>
-          <w:rFonts w:ascii="Times New Roman" w:hAnsi="Times New Roman" w:cs="Times New Roman"/>
-          <w:b w:val="0"/>
-          <w:bCs w:val="0"/>
-          <w:color w:val="262E45"/>
-          <w:sz w:val="24"/>
-          <w:szCs w:val="24"/>
-          <w:bdr w:val="none" w:sz="0" w:space="0" w:color="auto" w:frame="1"/>
-          <w:shd w:val="clear" w:color="auto" w:fill="FFFFFF"/>
-        </w:rPr>
         <w:t xml:space="preserve"> objetivo organizar o que deve ser feito para produzir as entregas do projeto.</w:t>
       </w:r>
     </w:p>
@@ -8352,29 +8591,17 @@
         </w:rPr>
       </w:pPr>
       <w:r>
+        <w:lastRenderedPageBreak/>
         <w:t xml:space="preserve">Figura </w:t>
       </w:r>
-      <w:r>
-        <w:fldChar w:fldCharType="begin"/>
-      </w:r>
-      <w:r>
-        <w:instrText xml:space="preserve"> SEQ Figura \* ARABIC </w:instrText>
-      </w:r>
-      <w:r>
-        <w:fldChar w:fldCharType="separate"/>
-      </w:r>
-      <w:r>
-        <w:rPr>
-          <w:noProof/>
-        </w:rPr>
-        <w:t>4</w:t>
-      </w:r>
-      <w:r>
-        <w:rPr>
-          <w:noProof/>
-        </w:rPr>
-        <w:fldChar w:fldCharType="end"/>
-      </w:r>
+      <w:fldSimple w:instr=" SEQ Figura \* ARABIC ">
+        <w:r>
+          <w:rPr>
+            <w:noProof/>
+          </w:rPr>
+          <w:t>4</w:t>
+        </w:r>
+      </w:fldSimple>
       <w:r>
         <w:t>. Modelo de EAP</w:t>
       </w:r>
@@ -8642,17 +8869,7 @@
           <w:sz w:val="24"/>
           <w:szCs w:val="24"/>
         </w:rPr>
-        <w:t>O primeiro contato que o usuário tem com o sistema é a tela de login e autenticação. Não existe a opção de cadastro de usuário aqui pois o sistema vem com um usuário administrador como padrão e o primeiro login deve</w:t>
-      </w:r>
-      <w:bookmarkStart w:id="1" w:name="_GoBack"/>
-      <w:bookmarkEnd w:id="1"/>
-      <w:r>
-        <w:rPr>
-          <w:bCs/>
-          <w:sz w:val="24"/>
-          <w:szCs w:val="24"/>
-        </w:rPr>
-        <w:t xml:space="preserve"> ser feito com </w:t>
+        <w:t xml:space="preserve">O primeiro contato que o usuário tem com o sistema é a tela de login e autenticação. Não existe a opção de cadastro de usuário aqui pois o sistema vem com um usuário administrador como padrão e o primeiro login deve ser feito com </w:t>
       </w:r>
       <w:proofErr w:type="gramStart"/>
       <w:r>
@@ -8695,27 +8912,14 @@
       <w:r>
         <w:t xml:space="preserve">Figura </w:t>
       </w:r>
-      <w:r>
-        <w:fldChar w:fldCharType="begin"/>
-      </w:r>
-      <w:r>
-        <w:instrText xml:space="preserve"> SEQ Figura \* ARABIC </w:instrText>
-      </w:r>
-      <w:r>
-        <w:fldChar w:fldCharType="separate"/>
-      </w:r>
-      <w:r>
-        <w:rPr>
-          <w:noProof/>
-        </w:rPr>
-        <w:t>6</w:t>
-      </w:r>
-      <w:r>
-        <w:rPr>
-          <w:noProof/>
-        </w:rPr>
-        <w:fldChar w:fldCharType="end"/>
-      </w:r>
+      <w:fldSimple w:instr=" SEQ Figura \* ARABIC ">
+        <w:r>
+          <w:rPr>
+            <w:noProof/>
+          </w:rPr>
+          <w:t>6</w:t>
+        </w:r>
+      </w:fldSimple>
       <w:r>
         <w:t xml:space="preserve"> - Tela de Login e Autenticação</w:t>
       </w:r>
@@ -8875,27 +9079,14 @@
       <w:r>
         <w:t xml:space="preserve">Figura </w:t>
       </w:r>
-      <w:r>
-        <w:fldChar w:fldCharType="begin"/>
-      </w:r>
-      <w:r>
-        <w:instrText xml:space="preserve"> SEQ Figura \* ARABIC </w:instrText>
-      </w:r>
-      <w:r>
-        <w:fldChar w:fldCharType="separate"/>
-      </w:r>
-      <w:r>
-        <w:rPr>
-          <w:noProof/>
-        </w:rPr>
-        <w:t>7</w:t>
-      </w:r>
-      <w:r>
-        <w:rPr>
-          <w:noProof/>
-        </w:rPr>
-        <w:fldChar w:fldCharType="end"/>
-      </w:r>
+      <w:fldSimple w:instr=" SEQ Figura \* ARABIC ">
+        <w:r>
+          <w:rPr>
+            <w:noProof/>
+          </w:rPr>
+          <w:t>7</w:t>
+        </w:r>
+      </w:fldSimple>
       <w:r>
         <w:t xml:space="preserve"> - Tela Principal</w:t>
       </w:r>
@@ -9055,27 +9246,14 @@
         <w:lastRenderedPageBreak/>
         <w:t xml:space="preserve">Figura </w:t>
       </w:r>
-      <w:r>
-        <w:fldChar w:fldCharType="begin"/>
-      </w:r>
-      <w:r>
-        <w:instrText xml:space="preserve"> SEQ Figura \* ARABIC </w:instrText>
-      </w:r>
-      <w:r>
-        <w:fldChar w:fldCharType="separate"/>
-      </w:r>
-      <w:r>
-        <w:rPr>
-          <w:noProof/>
-        </w:rPr>
-        <w:t>8</w:t>
-      </w:r>
-      <w:r>
-        <w:rPr>
-          <w:noProof/>
-        </w:rPr>
-        <w:fldChar w:fldCharType="end"/>
-      </w:r>
+      <w:fldSimple w:instr=" SEQ Figura \* ARABIC ">
+        <w:r>
+          <w:rPr>
+            <w:noProof/>
+          </w:rPr>
+          <w:t>8</w:t>
+        </w:r>
+      </w:fldSimple>
       <w:r>
         <w:t xml:space="preserve"> - Tela de Cadastro e Busca de Clientes</w:t>
       </w:r>
@@ -9234,27 +9412,14 @@
         <w:lastRenderedPageBreak/>
         <w:t xml:space="preserve">Figura </w:t>
       </w:r>
-      <w:r>
-        <w:fldChar w:fldCharType="begin"/>
-      </w:r>
-      <w:r>
-        <w:instrText xml:space="preserve"> SEQ Figura \* ARABIC </w:instrText>
-      </w:r>
-      <w:r>
-        <w:fldChar w:fldCharType="separate"/>
-      </w:r>
-      <w:r>
-        <w:rPr>
-          <w:noProof/>
-        </w:rPr>
-        <w:t>9</w:t>
-      </w:r>
-      <w:r>
-        <w:rPr>
-          <w:noProof/>
-        </w:rPr>
-        <w:fldChar w:fldCharType="end"/>
-      </w:r>
+      <w:fldSimple w:instr=" SEQ Figura \* ARABIC ">
+        <w:r>
+          <w:rPr>
+            <w:noProof/>
+          </w:rPr>
+          <w:t>9</w:t>
+        </w:r>
+      </w:fldSimple>
       <w:r>
         <w:t xml:space="preserve"> - Cadastro e Busca de Produtos</w:t>
       </w:r>
@@ -9412,27 +9577,14 @@
         <w:lastRenderedPageBreak/>
         <w:t xml:space="preserve">Figura </w:t>
       </w:r>
-      <w:r>
-        <w:fldChar w:fldCharType="begin"/>
-      </w:r>
-      <w:r>
-        <w:instrText xml:space="preserve"> SEQ Figura \* ARABIC </w:instrText>
-      </w:r>
-      <w:r>
-        <w:fldChar w:fldCharType="separate"/>
-      </w:r>
-      <w:r>
-        <w:rPr>
-          <w:noProof/>
-        </w:rPr>
-        <w:t>10</w:t>
-      </w:r>
-      <w:r>
-        <w:rPr>
-          <w:noProof/>
-        </w:rPr>
-        <w:fldChar w:fldCharType="end"/>
-      </w:r>
+      <w:fldSimple w:instr=" SEQ Figura \* ARABIC ">
+        <w:r>
+          <w:rPr>
+            <w:noProof/>
+          </w:rPr>
+          <w:t>10</w:t>
+        </w:r>
+      </w:fldSimple>
       <w:r>
         <w:t xml:space="preserve"> - Cadastro e Busca de Usuários</w:t>
       </w:r>
@@ -9578,27 +9730,14 @@
         <w:lastRenderedPageBreak/>
         <w:t xml:space="preserve">Figura </w:t>
       </w:r>
-      <w:r>
-        <w:fldChar w:fldCharType="begin"/>
-      </w:r>
-      <w:r>
-        <w:instrText xml:space="preserve"> SEQ Figura \* ARABIC </w:instrText>
-      </w:r>
-      <w:r>
-        <w:fldChar w:fldCharType="separate"/>
-      </w:r>
-      <w:r>
-        <w:rPr>
-          <w:noProof/>
-        </w:rPr>
-        <w:t>11</w:t>
-      </w:r>
-      <w:r>
-        <w:rPr>
-          <w:noProof/>
-        </w:rPr>
-        <w:fldChar w:fldCharType="end"/>
-      </w:r>
+      <w:fldSimple w:instr=" SEQ Figura \* ARABIC ">
+        <w:r>
+          <w:rPr>
+            <w:noProof/>
+          </w:rPr>
+          <w:t>11</w:t>
+        </w:r>
+      </w:fldSimple>
       <w:r>
         <w:t xml:space="preserve"> - Cadastro e Busca de Fornecedores</w:t>
       </w:r>
@@ -9757,27 +9896,14 @@
         <w:lastRenderedPageBreak/>
         <w:t xml:space="preserve">Figura </w:t>
       </w:r>
-      <w:r>
-        <w:fldChar w:fldCharType="begin"/>
-      </w:r>
-      <w:r>
-        <w:instrText xml:space="preserve"> SEQ Figura \* ARABIC </w:instrText>
-      </w:r>
-      <w:r>
-        <w:fldChar w:fldCharType="separate"/>
-      </w:r>
-      <w:r>
-        <w:rPr>
-          <w:noProof/>
-        </w:rPr>
-        <w:t>12</w:t>
-      </w:r>
-      <w:r>
-        <w:rPr>
-          <w:noProof/>
-        </w:rPr>
-        <w:fldChar w:fldCharType="end"/>
-      </w:r>
+      <w:fldSimple w:instr=" SEQ Figura \* ARABIC ">
+        <w:r>
+          <w:rPr>
+            <w:noProof/>
+          </w:rPr>
+          <w:t>12</w:t>
+        </w:r>
+      </w:fldSimple>
       <w:r>
         <w:t xml:space="preserve"> - Tela de Emissão de Relatórios</w:t>
       </w:r>
@@ -9931,27 +10057,14 @@
         <w:lastRenderedPageBreak/>
         <w:t xml:space="preserve">Figura </w:t>
       </w:r>
-      <w:r>
-        <w:fldChar w:fldCharType="begin"/>
-      </w:r>
-      <w:r>
-        <w:instrText xml:space="preserve"> SEQ Figura \* ARABIC </w:instrText>
-      </w:r>
-      <w:r>
-        <w:fldChar w:fldCharType="separate"/>
-      </w:r>
-      <w:r>
-        <w:rPr>
-          <w:noProof/>
-        </w:rPr>
-        <w:t>13</w:t>
-      </w:r>
-      <w:r>
-        <w:rPr>
-          <w:noProof/>
-        </w:rPr>
-        <w:fldChar w:fldCharType="end"/>
-      </w:r>
+      <w:fldSimple w:instr=" SEQ Figura \* ARABIC ">
+        <w:r>
+          <w:rPr>
+            <w:noProof/>
+          </w:rPr>
+          <w:t>13</w:t>
+        </w:r>
+      </w:fldSimple>
       <w:r>
         <w:t xml:space="preserve"> - Tela de Cadastro e Busca de Vendas (Realizar uma Venda)</w:t>
       </w:r>
@@ -10100,27 +10213,14 @@
         <w:lastRenderedPageBreak/>
         <w:t xml:space="preserve">Figura </w:t>
       </w:r>
-      <w:r>
-        <w:fldChar w:fldCharType="begin"/>
-      </w:r>
-      <w:r>
-        <w:instrText xml:space="preserve"> SEQ Figura \* ARABIC </w:instrText>
-      </w:r>
-      <w:r>
-        <w:fldChar w:fldCharType="separate"/>
-      </w:r>
-      <w:r>
-        <w:rPr>
-          <w:noProof/>
-        </w:rPr>
-        <w:t>14</w:t>
-      </w:r>
-      <w:r>
-        <w:rPr>
-          <w:noProof/>
-        </w:rPr>
-        <w:fldChar w:fldCharType="end"/>
-      </w:r>
+      <w:fldSimple w:instr=" SEQ Figura \* ARABIC ">
+        <w:r>
+          <w:rPr>
+            <w:noProof/>
+          </w:rPr>
+          <w:t>14</w:t>
+        </w:r>
+      </w:fldSimple>
       <w:r>
         <w:t xml:space="preserve"> - </w:t>
       </w:r>
@@ -10265,27 +10365,14 @@
         <w:lastRenderedPageBreak/>
         <w:t xml:space="preserve">Figura </w:t>
       </w:r>
-      <w:r>
-        <w:fldChar w:fldCharType="begin"/>
-      </w:r>
-      <w:r>
-        <w:instrText xml:space="preserve"> SEQ Figura \* ARABIC </w:instrText>
-      </w:r>
-      <w:r>
-        <w:fldChar w:fldCharType="separate"/>
-      </w:r>
-      <w:r>
-        <w:rPr>
-          <w:noProof/>
-        </w:rPr>
-        <w:t>15</w:t>
-      </w:r>
-      <w:r>
-        <w:rPr>
-          <w:noProof/>
-        </w:rPr>
-        <w:fldChar w:fldCharType="end"/>
-      </w:r>
+      <w:fldSimple w:instr=" SEQ Figura \* ARABIC ">
+        <w:r>
+          <w:rPr>
+            <w:noProof/>
+          </w:rPr>
+          <w:t>15</w:t>
+        </w:r>
+      </w:fldSimple>
       <w:r>
         <w:t xml:space="preserve"> - </w:t>
       </w:r>
@@ -10435,27 +10522,14 @@
         <w:lastRenderedPageBreak/>
         <w:t xml:space="preserve">Figura </w:t>
       </w:r>
-      <w:r>
-        <w:fldChar w:fldCharType="begin"/>
-      </w:r>
-      <w:r>
-        <w:instrText xml:space="preserve"> SEQ Figura \* ARABIC </w:instrText>
-      </w:r>
-      <w:r>
-        <w:fldChar w:fldCharType="separate"/>
-      </w:r>
-      <w:r>
-        <w:rPr>
-          <w:noProof/>
-        </w:rPr>
-        <w:t>16</w:t>
-      </w:r>
-      <w:r>
-        <w:rPr>
-          <w:noProof/>
-        </w:rPr>
-        <w:fldChar w:fldCharType="end"/>
-      </w:r>
+      <w:fldSimple w:instr=" SEQ Figura \* ARABIC ">
+        <w:r>
+          <w:rPr>
+            <w:noProof/>
+          </w:rPr>
+          <w:t>16</w:t>
+        </w:r>
+      </w:fldSimple>
       <w:r>
         <w:t xml:space="preserve"> - Tela de Vendas e Pagamento PDV</w:t>
       </w:r>
@@ -13209,7 +13283,7 @@
       </w:pPr>
     </w:pPrDefault>
   </w:docDefaults>
-  <w:latentStyles w:defLockedState="0" w:defUIPriority="99" w:defSemiHidden="0" w:defUnhideWhenUsed="0" w:defQFormat="0" w:count="377">
+  <w:latentStyles w:defLockedState="0" w:defUIPriority="99" w:defSemiHidden="0" w:defUnhideWhenUsed="0" w:defQFormat="0" w:count="376">
     <w:lsdException w:name="Normal" w:uiPriority="0" w:qFormat="1"/>
     <w:lsdException w:name="heading 1" w:uiPriority="9" w:qFormat="1"/>
     <w:lsdException w:name="heading 2" w:semiHidden="1" w:uiPriority="9" w:unhideWhenUsed="1" w:qFormat="1"/>
@@ -13586,7 +13660,6 @@
     <w:lsdException w:name="Hashtag" w:semiHidden="1" w:unhideWhenUsed="1"/>
     <w:lsdException w:name="Unresolved Mention" w:semiHidden="1" w:unhideWhenUsed="1"/>
     <w:lsdException w:name="Smart Link" w:semiHidden="1" w:unhideWhenUsed="1"/>
-    <w:lsdException w:name="Smart Link Error" w:semiHidden="1" w:unhideWhenUsed="1"/>
   </w:latentStyles>
   <w:style w:type="paragraph" w:default="1" w:styleId="Normal">
     <w:name w:val="Normal"/>

</xml_diff>